<commit_message>
small changes on report
</commit_message>
<xml_diff>
--- a/New folder/A Major Project Proposal Report on SmartPharmaDemandPrediction.docx
+++ b/New folder/A Major Project Proposal Report on SmartPharmaDemandPrediction.docx
@@ -3728,10 +3728,7 @@
         <w:t xml:space="preserve">1. </w:t>
       </w:r>
       <w:r>
-        <w:t>T</w:t>
-      </w:r>
-      <w:r>
-        <w:t>o create a user-friendly web application that enables retail pharmacies to place drug orders directly with suppliers, eliminating the reliance on phone calls and paper-based order notes.</w:t>
+        <w:t>To create a user-friendly web application that enables retail pharmacies to place drug orders directly with suppliers, eliminating the reliance on phone calls and paper-based order notes.</w:t>
       </w:r>
     </w:p>
     <w:p>
@@ -3764,16 +3761,7 @@
         <w:t xml:space="preserve">. </w:t>
       </w:r>
       <w:r>
-        <w:t>T</w:t>
-      </w:r>
-      <w:r>
-        <w:t xml:space="preserve">o </w:t>
-      </w:r>
-      <w:r>
-        <w:t>implement</w:t>
-      </w:r>
-      <w:r>
-        <w:t xml:space="preserve"> advanced data analysis techniques and machine learning algorithms to achieve accurate demand forecasting, with the aim of minimizing overproduction.</w:t>
+        <w:t>To implement advanced data analysis techniques and machine learning algorithms to achieve accurate demand forecasting, with the aim of minimizing overproduction.</w:t>
       </w:r>
     </w:p>
     <w:p>
@@ -3815,10 +3803,7 @@
         <w:t xml:space="preserve"> </w:t>
       </w:r>
       <w:r>
-        <w:t>T</w:t>
-      </w:r>
-      <w:r>
-        <w:t>o enable suppliers to monitor and manage inventory levels based on the demand forecasts received from pharmaceutical companies.</w:t>
+        <w:t>To enable suppliers to monitor and manage inventory levels based on the demand forecasts received from pharmaceutical companies.</w:t>
       </w:r>
     </w:p>
     <w:p>
@@ -4353,35 +4338,8 @@
         </w:rPr>
         <w:t xml:space="preserve"> </w:t>
       </w:r>
-    </w:p>
-    <w:p>
-      <w:pPr>
-        <w:pStyle w:val="ListParagraph"/>
-        <w:numPr>
-          <w:ilvl w:val="0"/>
-          <w:numId w:val="14"/>
-        </w:numPr>
-        <w:spacing w:before="120" w:after="120" w:line="360" w:lineRule="auto"/>
-        <w:jc w:val="both"/>
-        <w:rPr>
-          <w:rFonts w:ascii="Times New Roman" w:hAnsi="Times New Roman" w:cs="Times New Roman"/>
-          <w:sz w:val="24"/>
-          <w:szCs w:val="24"/>
-        </w:rPr>
-      </w:pPr>
       <w:bookmarkStart w:id="10" w:name="_GoBack"/>
       <w:bookmarkEnd w:id="10"/>
-    </w:p>
-    <w:p>
-      <w:pPr>
-        <w:spacing w:before="120" w:after="120" w:line="360" w:lineRule="auto"/>
-        <w:jc w:val="both"/>
-        <w:rPr>
-          <w:rFonts w:ascii="Times New Roman" w:hAnsi="Times New Roman" w:cs="Times New Roman"/>
-          <w:sz w:val="24"/>
-          <w:szCs w:val="24"/>
-        </w:rPr>
-      </w:pPr>
     </w:p>
     <w:p>
       <w:pPr>
@@ -4437,7 +4395,6 @@
           <w:sz w:val="24"/>
           <w:szCs w:val="24"/>
         </w:rPr>
-        <w:lastRenderedPageBreak/>
         <w:t xml:space="preserve">6.1 </w:t>
       </w:r>
       <w:r>
@@ -4528,6 +4485,7 @@
           <w:rFonts w:cs="Times New Roman"/>
           <w:color w:val="000000" w:themeColor="text1"/>
         </w:rPr>
+        <w:lastRenderedPageBreak/>
         <w:t>Figure 1: Model Development</w:t>
       </w:r>
       <w:bookmarkStart w:id="14" w:name="_Toc134707547"/>
@@ -4688,7 +4646,6 @@
           <w:sz w:val="24"/>
           <w:szCs w:val="24"/>
         </w:rPr>
-        <w:lastRenderedPageBreak/>
         <w:drawing>
           <wp:inline distT="0" distB="0" distL="0" distR="0" wp14:anchorId="76AF2A3A" wp14:editId="38F3E3EA">
             <wp:extent cx="5256530" cy="2976499"/>
@@ -4918,6 +4875,7 @@
           <w:sz w:val="24"/>
           <w:szCs w:val="24"/>
         </w:rPr>
+        <w:lastRenderedPageBreak/>
         <w:t xml:space="preserve">In this phase coding will done according to the design and a working system will be developed by the end of this process. </w:t>
       </w:r>
     </w:p>
@@ -5006,7 +4964,6 @@
           <w:sz w:val="24"/>
           <w:szCs w:val="24"/>
         </w:rPr>
-        <w:lastRenderedPageBreak/>
         <w:t xml:space="preserve">6.3 </w:t>
       </w:r>
       <w:r>
@@ -5083,6 +5040,7 @@
           <w:sz w:val="24"/>
           <w:szCs w:val="24"/>
         </w:rPr>
+        <w:lastRenderedPageBreak/>
         <w:drawing>
           <wp:inline distT="0" distB="0" distL="0" distR="0" wp14:anchorId="15BE425E" wp14:editId="7E50ACF5">
             <wp:extent cx="4794885" cy="4495800"/>
@@ -5314,7 +5272,6 @@
                 <w:sz w:val="24"/>
                 <w:szCs w:val="24"/>
               </w:rPr>
-              <w:lastRenderedPageBreak/>
               <w:t>Programming Language</w:t>
             </w:r>
           </w:p>
@@ -5497,6 +5454,7 @@
           <w:rFonts w:ascii="Times New Roman" w:eastAsia="Times New Roman" w:hAnsi="Times New Roman" w:cs="Times New Roman"/>
           <w:color w:val="0D0D0D" w:themeColor="text1" w:themeTint="F2"/>
         </w:rPr>
+        <w:lastRenderedPageBreak/>
         <w:t>6.</w:t>
       </w:r>
       <w:r>
@@ -6160,7 +6118,6 @@
                 <w:sz w:val="24"/>
                 <w:szCs w:val="24"/>
               </w:rPr>
-              <w:lastRenderedPageBreak/>
               <w:t>IDE (Eclipse, Visual Studio)</w:t>
             </w:r>
           </w:p>
@@ -6628,7 +6585,6 @@
           <w:sz w:val="24"/>
           <w:szCs w:val="24"/>
         </w:rPr>
-        <w:lastRenderedPageBreak/>
         <w:t xml:space="preserve">The project is delivered in the form of web application. The final project has following features: </w:t>
       </w:r>
     </w:p>
@@ -6810,6 +6766,7 @@
           <w:sz w:val="24"/>
           <w:szCs w:val="24"/>
         </w:rPr>
+        <w:lastRenderedPageBreak/>
         <w:t>Users can order the prescribed medicin</w:t>
       </w:r>
       <w:r>
@@ -7009,7 +6966,6 @@
         <w:rPr>
           <w:noProof/>
         </w:rPr>
-        <w:lastRenderedPageBreak/>
         <w:drawing>
           <wp:inline distT="0" distB="0" distL="0" distR="0" wp14:anchorId="5AE0B3BC" wp14:editId="78E0E084">
             <wp:extent cx="5486400" cy="1969135"/>
@@ -8413,7 +8369,6 @@
           <w:sz w:val="28"/>
           <w:szCs w:val="28"/>
         </w:rPr>
-        <w:lastRenderedPageBreak/>
         <w:t>Bibliography/</w:t>
       </w:r>
       <w:r>
@@ -8540,6 +8495,7 @@
           <w:sz w:val="24"/>
           <w:szCs w:val="24"/>
         </w:rPr>
+        <w:lastRenderedPageBreak/>
         <w:t>“</w:t>
       </w:r>
       <w:r>
@@ -11405,7 +11361,7 @@
 </file>
 
 <file path=customXml/itemProps1.xml><?xml version="1.0" encoding="utf-8"?>
-<ds:datastoreItem xmlns:ds="http://schemas.openxmlformats.org/officeDocument/2006/customXml" ds:itemID="{16476268-686B-47EE-9A58-E7F39831880B}">
+<ds:datastoreItem xmlns:ds="http://schemas.openxmlformats.org/officeDocument/2006/customXml" ds:itemID="{003519B3-F7C4-4183-8633-C3F2D2851C7F}">
   <ds:schemaRefs>
     <ds:schemaRef ds:uri="http://schemas.openxmlformats.org/officeDocument/2006/bibliography"/>
   </ds:schemaRefs>

</xml_diff>